<commit_message>
Ajustando Caso de Uso
Pequenas alterações
</commit_message>
<xml_diff>
--- a/requisitos/Especificação Caso de uso UC1 – Manter Cliente.docx
+++ b/requisitos/Especificação Caso de uso UC1 – Manter Cliente.docx
@@ -1,6 +1,6 @@
 
 <file path=word/document.xml><?xml version="1.0" encoding="utf-8"?>
-<w:document xmlns:wpc="http://schemas.microsoft.com/office/word/2010/wordprocessingCanvas" xmlns:cx="http://schemas.microsoft.com/office/drawing/2014/chartex" xmlns:cx1="http://schemas.microsoft.com/office/drawing/2015/9/8/chartex" xmlns:cx2="http://schemas.microsoft.com/office/drawing/2015/10/21/chartex" xmlns:cx3="http://schemas.microsoft.com/office/drawing/2016/5/9/chartex" xmlns:cx4="http://schemas.microsoft.com/office/drawing/2016/5/10/chartex" xmlns:cx5="http://schemas.microsoft.com/office/drawing/2016/5/11/chartex" xmlns:cx6="http://schemas.microsoft.com/office/drawing/2016/5/12/chartex" xmlns:cx7="http://schemas.microsoft.com/office/drawing/2016/5/13/chartex" xmlns:cx8="http://schemas.microsoft.com/office/drawing/2016/5/14/chartex" xmlns:mc="http://schemas.openxmlformats.org/markup-compatibility/2006" xmlns:aink="http://schemas.microsoft.com/office/drawing/2016/ink" xmlns:am3d="http://schemas.microsoft.com/office/drawing/2017/model3d" xmlns:o="urn:schemas-microsoft-com:office:office" xmlns:r="http://schemas.openxmlformats.org/officeDocument/2006/relationships" xmlns:m="http://schemas.openxmlformats.org/officeDocument/2006/math" xmlns:v="urn:schemas-microsoft-com:vml" xmlns:wp14="http://schemas.microsoft.com/office/word/2010/wordprocessingDrawing" xmlns:wp="http://schemas.openxmlformats.org/drawingml/2006/wordprocessingDrawing" xmlns:w10="urn:schemas-microsoft-com:office:word" xmlns:w="http://schemas.openxmlformats.org/wordprocessingml/2006/main" xmlns:w14="http://schemas.microsoft.com/office/word/2010/wordml" xmlns:w15="http://schemas.microsoft.com/office/word/2012/wordml" xmlns:w16cid="http://schemas.microsoft.com/office/word/2016/wordml/cid" xmlns:w16se="http://schemas.microsoft.com/office/word/2015/wordml/symex" xmlns:wpg="http://schemas.microsoft.com/office/word/2010/wordprocessingGroup" xmlns:wpi="http://schemas.microsoft.com/office/word/2010/wordprocessingInk" xmlns:wne="http://schemas.microsoft.com/office/word/2006/wordml" xmlns:wps="http://schemas.microsoft.com/office/word/2010/wordprocessingShape" mc:Ignorable="w14 w15 w16se w16cid wp14">
+<w:document xmlns:wpc="http://schemas.microsoft.com/office/word/2010/wordprocessingCanvas" xmlns:mc="http://schemas.openxmlformats.org/markup-compatibility/2006" xmlns:o="urn:schemas-microsoft-com:office:office" xmlns:r="http://schemas.openxmlformats.org/officeDocument/2006/relationships" xmlns:m="http://schemas.openxmlformats.org/officeDocument/2006/math" xmlns:v="urn:schemas-microsoft-com:vml" xmlns:wp14="http://schemas.microsoft.com/office/word/2010/wordprocessingDrawing" xmlns:wp="http://schemas.openxmlformats.org/drawingml/2006/wordprocessingDrawing" xmlns:w10="urn:schemas-microsoft-com:office:word" xmlns:w="http://schemas.openxmlformats.org/wordprocessingml/2006/main" xmlns:w14="http://schemas.microsoft.com/office/word/2010/wordml" xmlns:w15="http://schemas.microsoft.com/office/word/2012/wordml" xmlns:wpg="http://schemas.microsoft.com/office/word/2010/wordprocessingGroup" xmlns:wpi="http://schemas.microsoft.com/office/word/2010/wordprocessingInk" xmlns:wne="http://schemas.microsoft.com/office/word/2006/wordml" xmlns:wps="http://schemas.microsoft.com/office/word/2010/wordprocessingShape" mc:Ignorable="w14 w15 wp14">
   <w:body>
     <w:p>
       <w:pPr>
@@ -305,10 +305,6 @@
     <w:p>
       <w:pPr>
         <w:pStyle w:val="Ttulo3"/>
-        <w:tabs>
-          <w:tab w:val="clear" w:pos="1003"/>
-          <w:tab w:val="num" w:pos="993"/>
-        </w:tabs>
         <w:ind w:left="993" w:hanging="596"/>
       </w:pPr>
       <w:r>
@@ -355,67 +351,6 @@
       <w:r>
         <w:t>Interface 1 abaixo:</w:t>
       </w:r>
-    </w:p>
-    <w:p>
-      <w:pPr>
-        <w:rPr>
-          <w:lang w:val="pt-BR"/>
-        </w:rPr>
-      </w:pPr>
-    </w:p>
-    <w:p>
-      <w:pPr>
-        <w:rPr>
-          <w:lang w:val="pt-BR"/>
-        </w:rPr>
-      </w:pPr>
-    </w:p>
-    <w:p>
-      <w:pPr>
-        <w:ind w:left="284"/>
-        <w:rPr>
-          <w:lang w:val="pt-BR"/>
-        </w:rPr>
-      </w:pPr>
-    </w:p>
-    <w:p>
-      <w:pPr>
-        <w:ind w:left="993"/>
-        <w:rPr>
-          <w:lang w:val="pt-BR"/>
-        </w:rPr>
-      </w:pPr>
-    </w:p>
-    <w:p>
-      <w:pPr>
-        <w:ind w:left="993"/>
-        <w:rPr>
-          <w:lang w:val="pt-BR"/>
-        </w:rPr>
-      </w:pPr>
-    </w:p>
-    <w:p>
-      <w:pPr>
-        <w:rPr>
-          <w:lang w:val="pt-BR"/>
-        </w:rPr>
-      </w:pPr>
-    </w:p>
-    <w:p>
-      <w:pPr>
-        <w:ind w:left="993"/>
-        <w:rPr>
-          <w:lang w:val="pt-BR"/>
-        </w:rPr>
-      </w:pPr>
-    </w:p>
-    <w:p>
-      <w:pPr>
-        <w:ind w:left="993"/>
-        <w:rPr>
-          <w:lang w:val="pt-BR"/>
-        </w:rPr>
-      </w:pPr>
     </w:p>
     <w:p>
       <w:pPr>
@@ -491,67 +426,6 @@
     </w:p>
     <w:p>
       <w:pPr>
-        <w:ind w:left="993"/>
-        <w:rPr>
-          <w:lang w:val="pt-BR"/>
-        </w:rPr>
-      </w:pPr>
-    </w:p>
-    <w:p>
-      <w:pPr>
-        <w:ind w:left="993"/>
-        <w:rPr>
-          <w:lang w:val="pt-BR"/>
-        </w:rPr>
-      </w:pPr>
-    </w:p>
-    <w:p>
-      <w:pPr>
-        <w:pStyle w:val="Ttulo3"/>
-        <w:numPr>
-          <w:ilvl w:val="0"/>
-          <w:numId w:val="0"/>
-        </w:numPr>
-        <w:ind w:left="993"/>
-      </w:pPr>
-    </w:p>
-    <w:p>
-      <w:pPr>
-        <w:rPr>
-          <w:lang w:val="pt-BR"/>
-        </w:rPr>
-      </w:pPr>
-    </w:p>
-    <w:p>
-      <w:pPr>
-        <w:rPr>
-          <w:lang w:val="pt-BR"/>
-        </w:rPr>
-      </w:pPr>
-    </w:p>
-    <w:p>
-      <w:pPr>
-        <w:rPr>
-          <w:lang w:val="pt-BR"/>
-        </w:rPr>
-      </w:pPr>
-    </w:p>
-    <w:p>
-      <w:pPr>
-        <w:rPr>
-          <w:lang w:val="pt-BR"/>
-        </w:rPr>
-      </w:pPr>
-    </w:p>
-    <w:p>
-      <w:pPr>
-        <w:rPr>
-          <w:lang w:val="pt-BR"/>
-        </w:rPr>
-      </w:pPr>
-    </w:p>
-    <w:p>
-      <w:pPr>
         <w:rPr>
           <w:lang w:val="pt-BR"/>
         </w:rPr>
@@ -577,29 +451,25 @@
         <w:ind w:left="993" w:hanging="596"/>
       </w:pPr>
       <w:r>
-        <w:lastRenderedPageBreak/>
         <w:t xml:space="preserve">Usuário seleciona </w:t>
       </w:r>
       <w:r>
         <w:t xml:space="preserve">Cadastro </w:t>
       </w:r>
       <w:r>
-        <w:t xml:space="preserve">e seleciona a opção </w:t>
-      </w:r>
-      <w:r>
-        <w:t xml:space="preserve">Cadastro </w:t>
+        <w:t xml:space="preserve">e seleciona a </w:t>
       </w:r>
       <w:proofErr w:type="gramStart"/>
       <w:r>
-        <w:t>de</w:t>
+        <w:t xml:space="preserve">opção </w:t>
       </w:r>
       <w:r>
         <w:t xml:space="preserve"> ”</w:t>
       </w:r>
+      <w:proofErr w:type="gramEnd"/>
       <w:r>
         <w:t>Clientes</w:t>
       </w:r>
-      <w:proofErr w:type="gramEnd"/>
       <w:r>
         <w:t>”</w:t>
       </w:r>
@@ -648,7 +518,6 @@
       </w:pPr>
       <w:bookmarkStart w:id="12" w:name="_5.2.2_S02_Pesquisar"/>
       <w:bookmarkStart w:id="13" w:name="_5.2.2_S02_Alterar"/>
-      <w:bookmarkStart w:id="14" w:name="_GoBack"/>
       <w:bookmarkEnd w:id="12"/>
       <w:bookmarkEnd w:id="13"/>
       <w:r>
@@ -658,6 +527,7 @@
           <w:u w:val="single"/>
           <w:lang w:val="pt-BR" w:eastAsia="pt-BR"/>
         </w:rPr>
+        <w:lastRenderedPageBreak/>
         <w:drawing>
           <wp:inline distT="0" distB="0" distL="0" distR="0">
             <wp:extent cx="6334125" cy="3095625"/>
@@ -708,7 +578,6 @@
         </w:drawing>
       </w:r>
     </w:p>
-    <w:bookmarkEnd w:id="14"/>
     <w:p>
       <w:pPr>
         <w:pStyle w:val="Ttulo2"/>
@@ -757,13 +626,13 @@
         <w:rPr>
           <w:lang w:val="pt-BR"/>
         </w:rPr>
-        <w:t>S</w:t>
-      </w:r>
-      <w:r>
-        <w:rPr>
-          <w:lang w:val="pt-BR"/>
-        </w:rPr>
-        <w:t xml:space="preserve">elecionar </w:t>
+        <w:t>Procurar</w:t>
+      </w:r>
+      <w:r>
+        <w:rPr>
+          <w:lang w:val="pt-BR"/>
+        </w:rPr>
+        <w:t xml:space="preserve"> </w:t>
       </w:r>
       <w:r>
         <w:rPr>
@@ -821,35 +690,37 @@
         <w:rPr>
           <w:lang w:val="pt-BR"/>
         </w:rPr>
-        <w:t xml:space="preserve">Ao Clicar em Novo é disponibilizado os campos para cadastro do </w:t>
-      </w:r>
-      <w:proofErr w:type="gramStart"/>
-      <w:r>
-        <w:rPr>
-          <w:lang w:val="pt-BR"/>
-        </w:rPr>
-        <w:t>Cliente ,com</w:t>
-      </w:r>
-      <w:proofErr w:type="gramEnd"/>
-      <w:r>
-        <w:rPr>
-          <w:lang w:val="pt-BR"/>
-        </w:rPr>
-        <w:t xml:space="preserve"> Código ,Nome, Endereço e </w:t>
-      </w:r>
-    </w:p>
-    <w:p>
-      <w:pPr>
-        <w:pStyle w:val="PargrafodaLista"/>
-        <w:rPr>
-          <w:lang w:val="pt-BR"/>
-        </w:rPr>
-      </w:pPr>
-      <w:r>
-        <w:rPr>
-          <w:lang w:val="pt-BR"/>
-        </w:rPr>
-        <w:t>Telefone.</w:t>
+        <w:t xml:space="preserve">Ao Clicar em </w:t>
+      </w:r>
+      <w:r>
+        <w:rPr>
+          <w:lang w:val="pt-BR"/>
+        </w:rPr>
+        <w:t>NOVO</w:t>
+      </w:r>
+      <w:r>
+        <w:rPr>
+          <w:lang w:val="pt-BR"/>
+        </w:rPr>
+        <w:t xml:space="preserve"> é disponibilizado os campos</w:t>
+      </w:r>
+      <w:r>
+        <w:rPr>
+          <w:lang w:val="pt-BR"/>
+        </w:rPr>
+        <w:t xml:space="preserve"> limpos</w:t>
+      </w:r>
+      <w:r>
+        <w:rPr>
+          <w:lang w:val="pt-BR"/>
+        </w:rPr>
+        <w:t xml:space="preserve"> para cadastro do </w:t>
+      </w:r>
+      <w:r>
+        <w:rPr>
+          <w:lang w:val="pt-BR"/>
+        </w:rPr>
+        <w:t>Cliente.</w:t>
       </w:r>
     </w:p>
     <w:p>
@@ -875,16 +746,8 @@
         <w:rPr>
           <w:lang w:val="pt-BR"/>
         </w:rPr>
-        <w:t xml:space="preserve">Ao Clicar Em Editar é disponibilizado o acesso a Edição de um determinada cliente </w:t>
-      </w:r>
-      <w:proofErr w:type="gramStart"/>
-      <w:r>
-        <w:rPr>
-          <w:lang w:val="pt-BR"/>
-        </w:rPr>
-        <w:t>selecionado .</w:t>
-      </w:r>
-      <w:proofErr w:type="gramEnd"/>
+        <w:t>Ao clicar em algum cliente que se encontrar na tabela os dados irão para os campos abaixo.</w:t>
+      </w:r>
     </w:p>
     <w:p>
       <w:pPr>
@@ -909,57 +772,7 @@
         <w:rPr>
           <w:lang w:val="pt-BR"/>
         </w:rPr>
-        <w:t xml:space="preserve">Ao clicar </w:t>
-      </w:r>
-      <w:r>
-        <w:rPr>
-          <w:lang w:val="pt-BR"/>
-        </w:rPr>
-        <w:t>Salvar</w:t>
-      </w:r>
-      <w:r>
-        <w:rPr>
-          <w:lang w:val="pt-BR"/>
-        </w:rPr>
-        <w:t xml:space="preserve"> após inserir, </w:t>
-      </w:r>
-      <w:r>
-        <w:rPr>
-          <w:lang w:val="pt-BR"/>
-        </w:rPr>
-        <w:t>Nome, Endereço</w:t>
-      </w:r>
-      <w:r>
-        <w:rPr>
-          <w:lang w:val="pt-BR"/>
-        </w:rPr>
-        <w:t xml:space="preserve"> e </w:t>
-      </w:r>
-      <w:proofErr w:type="gramStart"/>
-      <w:r>
-        <w:rPr>
-          <w:lang w:val="pt-BR"/>
-        </w:rPr>
-        <w:t xml:space="preserve">Telefone </w:t>
-      </w:r>
-      <w:r>
-        <w:rPr>
-          <w:lang w:val="pt-BR"/>
-        </w:rPr>
-        <w:t xml:space="preserve"> é</w:t>
-      </w:r>
-      <w:proofErr w:type="gramEnd"/>
-      <w:r>
-        <w:rPr>
-          <w:lang w:val="pt-BR"/>
-        </w:rPr>
-        <w:t xml:space="preserve"> </w:t>
-      </w:r>
-      <w:r>
-        <w:rPr>
-          <w:lang w:val="pt-BR"/>
-        </w:rPr>
-        <w:t>Persistido na base de dados o Cliente cadastrado.</w:t>
+        <w:t>Após ter clicado e os dados terem ido para baixo, permitir alteração e concluir alteração ao clicar EDITAR.</w:t>
       </w:r>
     </w:p>
     <w:p>
@@ -985,7 +798,121 @@
         <w:rPr>
           <w:lang w:val="pt-BR"/>
         </w:rPr>
-        <w:t>Ao Clicar em Excluir é retirado de imediato o cliente que estava cadastrado na tela de Clientes.</w:t>
+        <w:t xml:space="preserve">Ao </w:t>
+      </w:r>
+      <w:r>
+        <w:rPr>
+          <w:lang w:val="pt-BR"/>
+        </w:rPr>
+        <w:t>clicar salvar</w:t>
+      </w:r>
+      <w:r>
+        <w:rPr>
+          <w:lang w:val="pt-BR"/>
+        </w:rPr>
+        <w:t xml:space="preserve"> após inserir, </w:t>
+      </w:r>
+      <w:r>
+        <w:rPr>
+          <w:lang w:val="pt-BR"/>
+        </w:rPr>
+        <w:t>Nome, Endereço</w:t>
+      </w:r>
+      <w:r>
+        <w:rPr>
+          <w:lang w:val="pt-BR"/>
+        </w:rPr>
+        <w:t>,</w:t>
+      </w:r>
+      <w:r>
+        <w:rPr>
+          <w:lang w:val="pt-BR"/>
+        </w:rPr>
+        <w:t xml:space="preserve"> e </w:t>
+      </w:r>
+      <w:r>
+        <w:rPr>
+          <w:lang w:val="pt-BR"/>
+        </w:rPr>
+        <w:t>Telefone, é persistido</w:t>
+      </w:r>
+      <w:r>
+        <w:rPr>
+          <w:lang w:val="pt-BR"/>
+        </w:rPr>
+        <w:t xml:space="preserve"> na base de dados o Cliente cadastrado.</w:t>
+      </w:r>
+    </w:p>
+    <w:p>
+      <w:pPr>
+        <w:pStyle w:val="PargrafodaLista"/>
+        <w:rPr>
+          <w:lang w:val="pt-BR"/>
+        </w:rPr>
+      </w:pPr>
+    </w:p>
+    <w:p>
+      <w:pPr>
+        <w:pStyle w:val="PargrafodaLista"/>
+        <w:numPr>
+          <w:ilvl w:val="0"/>
+          <w:numId w:val="44"/>
+        </w:numPr>
+        <w:rPr>
+          <w:lang w:val="pt-BR"/>
+        </w:rPr>
+      </w:pPr>
+      <w:r>
+        <w:rPr>
+          <w:lang w:val="pt-BR"/>
+        </w:rPr>
+        <w:t xml:space="preserve">Ao Clicar em </w:t>
+      </w:r>
+      <w:r>
+        <w:rPr>
+          <w:lang w:val="pt-BR"/>
+        </w:rPr>
+        <w:t>EXCLUIR</w:t>
+      </w:r>
+      <w:r>
+        <w:rPr>
+          <w:lang w:val="pt-BR"/>
+        </w:rPr>
+        <w:t xml:space="preserve"> é retirado de imediato o cliente que estava cadastrado na tela de Clientes.</w:t>
+      </w:r>
+    </w:p>
+    <w:p>
+      <w:pPr>
+        <w:pStyle w:val="PargrafodaLista"/>
+        <w:rPr>
+          <w:lang w:val="pt-BR"/>
+        </w:rPr>
+      </w:pPr>
+    </w:p>
+    <w:p>
+      <w:pPr>
+        <w:pStyle w:val="PargrafodaLista"/>
+        <w:numPr>
+          <w:ilvl w:val="0"/>
+          <w:numId w:val="44"/>
+        </w:numPr>
+        <w:rPr>
+          <w:lang w:val="pt-BR"/>
+        </w:rPr>
+      </w:pPr>
+      <w:r>
+        <w:rPr>
+          <w:lang w:val="pt-BR"/>
+        </w:rPr>
+        <w:t>Listar</w:t>
+      </w:r>
+      <w:bookmarkStart w:id="14" w:name="_GoBack"/>
+      <w:bookmarkEnd w:id="14"/>
+      <w:r>
+        <w:rPr>
+          <w:lang w:val="pt-BR"/>
+        </w:rPr>
+        <w:t xml:space="preserve"> todos os Cliente ao abrir a Janela.</w:t>
       </w:r>
     </w:p>
     <w:p>
@@ -1011,7 +938,7 @@
 </file>
 
 <file path=word/endnotes.xml><?xml version="1.0" encoding="utf-8"?>
-<w:endnotes xmlns:wpc="http://schemas.microsoft.com/office/word/2010/wordprocessingCanvas" xmlns:cx="http://schemas.microsoft.com/office/drawing/2014/chartex" xmlns:cx1="http://schemas.microsoft.com/office/drawing/2015/9/8/chartex" xmlns:cx2="http://schemas.microsoft.com/office/drawing/2015/10/21/chartex" xmlns:cx3="http://schemas.microsoft.com/office/drawing/2016/5/9/chartex" xmlns:cx4="http://schemas.microsoft.com/office/drawing/2016/5/10/chartex" xmlns:cx5="http://schemas.microsoft.com/office/drawing/2016/5/11/chartex" xmlns:cx6="http://schemas.microsoft.com/office/drawing/2016/5/12/chartex" xmlns:cx7="http://schemas.microsoft.com/office/drawing/2016/5/13/chartex" xmlns:cx8="http://schemas.microsoft.com/office/drawing/2016/5/14/chartex" xmlns:mc="http://schemas.openxmlformats.org/markup-compatibility/2006" xmlns:aink="http://schemas.microsoft.com/office/drawing/2016/ink" xmlns:am3d="http://schemas.microsoft.com/office/drawing/2017/model3d" xmlns:o="urn:schemas-microsoft-com:office:office" xmlns:r="http://schemas.openxmlformats.org/officeDocument/2006/relationships" xmlns:m="http://schemas.openxmlformats.org/officeDocument/2006/math" xmlns:v="urn:schemas-microsoft-com:vml" xmlns:wp14="http://schemas.microsoft.com/office/word/2010/wordprocessingDrawing" xmlns:wp="http://schemas.openxmlformats.org/drawingml/2006/wordprocessingDrawing" xmlns:w10="urn:schemas-microsoft-com:office:word" xmlns:w="http://schemas.openxmlformats.org/wordprocessingml/2006/main" xmlns:w14="http://schemas.microsoft.com/office/word/2010/wordml" xmlns:w15="http://schemas.microsoft.com/office/word/2012/wordml" xmlns:w16cid="http://schemas.microsoft.com/office/word/2016/wordml/cid" xmlns:w16se="http://schemas.microsoft.com/office/word/2015/wordml/symex" xmlns:wpg="http://schemas.microsoft.com/office/word/2010/wordprocessingGroup" xmlns:wpi="http://schemas.microsoft.com/office/word/2010/wordprocessingInk" xmlns:wne="http://schemas.microsoft.com/office/word/2006/wordml" xmlns:wps="http://schemas.microsoft.com/office/word/2010/wordprocessingShape" mc:Ignorable="w14 w15 w16se w16cid wp14">
+<w:endnotes xmlns:wpc="http://schemas.microsoft.com/office/word/2010/wordprocessingCanvas" xmlns:mc="http://schemas.openxmlformats.org/markup-compatibility/2006" xmlns:o="urn:schemas-microsoft-com:office:office" xmlns:r="http://schemas.openxmlformats.org/officeDocument/2006/relationships" xmlns:m="http://schemas.openxmlformats.org/officeDocument/2006/math" xmlns:v="urn:schemas-microsoft-com:vml" xmlns:wp14="http://schemas.microsoft.com/office/word/2010/wordprocessingDrawing" xmlns:wp="http://schemas.openxmlformats.org/drawingml/2006/wordprocessingDrawing" xmlns:w10="urn:schemas-microsoft-com:office:word" xmlns:w="http://schemas.openxmlformats.org/wordprocessingml/2006/main" xmlns:w14="http://schemas.microsoft.com/office/word/2010/wordml" xmlns:w15="http://schemas.microsoft.com/office/word/2012/wordml" xmlns:wpg="http://schemas.microsoft.com/office/word/2010/wordprocessingGroup" xmlns:wpi="http://schemas.microsoft.com/office/word/2010/wordprocessingInk" xmlns:wne="http://schemas.microsoft.com/office/word/2006/wordml" xmlns:wps="http://schemas.microsoft.com/office/word/2010/wordprocessingShape" mc:Ignorable="w14 w15 wp14">
   <w:endnote w:type="separator" w:id="-1">
     <w:p>
       <w:r>
@@ -1030,7 +957,7 @@
 </file>
 
 <file path=word/footer1.xml><?xml version="1.0" encoding="utf-8"?>
-<w:ftr xmlns:wpc="http://schemas.microsoft.com/office/word/2010/wordprocessingCanvas" xmlns:cx="http://schemas.microsoft.com/office/drawing/2014/chartex" xmlns:cx1="http://schemas.microsoft.com/office/drawing/2015/9/8/chartex" xmlns:cx2="http://schemas.microsoft.com/office/drawing/2015/10/21/chartex" xmlns:cx3="http://schemas.microsoft.com/office/drawing/2016/5/9/chartex" xmlns:cx4="http://schemas.microsoft.com/office/drawing/2016/5/10/chartex" xmlns:cx5="http://schemas.microsoft.com/office/drawing/2016/5/11/chartex" xmlns:cx6="http://schemas.microsoft.com/office/drawing/2016/5/12/chartex" xmlns:cx7="http://schemas.microsoft.com/office/drawing/2016/5/13/chartex" xmlns:cx8="http://schemas.microsoft.com/office/drawing/2016/5/14/chartex" xmlns:mc="http://schemas.openxmlformats.org/markup-compatibility/2006" xmlns:aink="http://schemas.microsoft.com/office/drawing/2016/ink" xmlns:am3d="http://schemas.microsoft.com/office/drawing/2017/model3d" xmlns:o="urn:schemas-microsoft-com:office:office" xmlns:r="http://schemas.openxmlformats.org/officeDocument/2006/relationships" xmlns:m="http://schemas.openxmlformats.org/officeDocument/2006/math" xmlns:v="urn:schemas-microsoft-com:vml" xmlns:wp14="http://schemas.microsoft.com/office/word/2010/wordprocessingDrawing" xmlns:wp="http://schemas.openxmlformats.org/drawingml/2006/wordprocessingDrawing" xmlns:w10="urn:schemas-microsoft-com:office:word" xmlns:w="http://schemas.openxmlformats.org/wordprocessingml/2006/main" xmlns:w14="http://schemas.microsoft.com/office/word/2010/wordml" xmlns:w15="http://schemas.microsoft.com/office/word/2012/wordml" xmlns:w16cid="http://schemas.microsoft.com/office/word/2016/wordml/cid" xmlns:w16se="http://schemas.microsoft.com/office/word/2015/wordml/symex" xmlns:wpg="http://schemas.microsoft.com/office/word/2010/wordprocessingGroup" xmlns:wpi="http://schemas.microsoft.com/office/word/2010/wordprocessingInk" xmlns:wne="http://schemas.microsoft.com/office/word/2006/wordml" xmlns:wps="http://schemas.microsoft.com/office/word/2010/wordprocessingShape" mc:Ignorable="w14 w15 w16se w16cid wp14">
+<w:ftr xmlns:wpc="http://schemas.microsoft.com/office/word/2010/wordprocessingCanvas" xmlns:mc="http://schemas.openxmlformats.org/markup-compatibility/2006" xmlns:o="urn:schemas-microsoft-com:office:office" xmlns:r="http://schemas.openxmlformats.org/officeDocument/2006/relationships" xmlns:m="http://schemas.openxmlformats.org/officeDocument/2006/math" xmlns:v="urn:schemas-microsoft-com:vml" xmlns:wp14="http://schemas.microsoft.com/office/word/2010/wordprocessingDrawing" xmlns:wp="http://schemas.openxmlformats.org/drawingml/2006/wordprocessingDrawing" xmlns:w10="urn:schemas-microsoft-com:office:word" xmlns:w="http://schemas.openxmlformats.org/wordprocessingml/2006/main" xmlns:w14="http://schemas.microsoft.com/office/word/2010/wordml" xmlns:w15="http://schemas.microsoft.com/office/word/2012/wordml" xmlns:wpg="http://schemas.microsoft.com/office/word/2010/wordprocessingGroup" xmlns:wpi="http://schemas.microsoft.com/office/word/2010/wordprocessingInk" xmlns:wne="http://schemas.microsoft.com/office/word/2006/wordml" xmlns:wps="http://schemas.microsoft.com/office/word/2010/wordprocessingShape" mc:Ignorable="w14 w15 wp14">
   <w:tbl>
     <w:tblPr>
       <w:tblW w:w="0" w:type="auto"/>
@@ -1221,7 +1148,7 @@
 </file>
 
 <file path=word/footnotes.xml><?xml version="1.0" encoding="utf-8"?>
-<w:footnotes xmlns:wpc="http://schemas.microsoft.com/office/word/2010/wordprocessingCanvas" xmlns:cx="http://schemas.microsoft.com/office/drawing/2014/chartex" xmlns:cx1="http://schemas.microsoft.com/office/drawing/2015/9/8/chartex" xmlns:cx2="http://schemas.microsoft.com/office/drawing/2015/10/21/chartex" xmlns:cx3="http://schemas.microsoft.com/office/drawing/2016/5/9/chartex" xmlns:cx4="http://schemas.microsoft.com/office/drawing/2016/5/10/chartex" xmlns:cx5="http://schemas.microsoft.com/office/drawing/2016/5/11/chartex" xmlns:cx6="http://schemas.microsoft.com/office/drawing/2016/5/12/chartex" xmlns:cx7="http://schemas.microsoft.com/office/drawing/2016/5/13/chartex" xmlns:cx8="http://schemas.microsoft.com/office/drawing/2016/5/14/chartex" xmlns:mc="http://schemas.openxmlformats.org/markup-compatibility/2006" xmlns:aink="http://schemas.microsoft.com/office/drawing/2016/ink" xmlns:am3d="http://schemas.microsoft.com/office/drawing/2017/model3d" xmlns:o="urn:schemas-microsoft-com:office:office" xmlns:r="http://schemas.openxmlformats.org/officeDocument/2006/relationships" xmlns:m="http://schemas.openxmlformats.org/officeDocument/2006/math" xmlns:v="urn:schemas-microsoft-com:vml" xmlns:wp14="http://schemas.microsoft.com/office/word/2010/wordprocessingDrawing" xmlns:wp="http://schemas.openxmlformats.org/drawingml/2006/wordprocessingDrawing" xmlns:w10="urn:schemas-microsoft-com:office:word" xmlns:w="http://schemas.openxmlformats.org/wordprocessingml/2006/main" xmlns:w14="http://schemas.microsoft.com/office/word/2010/wordml" xmlns:w15="http://schemas.microsoft.com/office/word/2012/wordml" xmlns:w16cid="http://schemas.microsoft.com/office/word/2016/wordml/cid" xmlns:w16se="http://schemas.microsoft.com/office/word/2015/wordml/symex" xmlns:wpg="http://schemas.microsoft.com/office/word/2010/wordprocessingGroup" xmlns:wpi="http://schemas.microsoft.com/office/word/2010/wordprocessingInk" xmlns:wne="http://schemas.microsoft.com/office/word/2006/wordml" xmlns:wps="http://schemas.microsoft.com/office/word/2010/wordprocessingShape" mc:Ignorable="w14 w15 w16se w16cid wp14">
+<w:footnotes xmlns:wpc="http://schemas.microsoft.com/office/word/2010/wordprocessingCanvas" xmlns:mc="http://schemas.openxmlformats.org/markup-compatibility/2006" xmlns:o="urn:schemas-microsoft-com:office:office" xmlns:r="http://schemas.openxmlformats.org/officeDocument/2006/relationships" xmlns:m="http://schemas.openxmlformats.org/officeDocument/2006/math" xmlns:v="urn:schemas-microsoft-com:vml" xmlns:wp14="http://schemas.microsoft.com/office/word/2010/wordprocessingDrawing" xmlns:wp="http://schemas.openxmlformats.org/drawingml/2006/wordprocessingDrawing" xmlns:w10="urn:schemas-microsoft-com:office:word" xmlns:w="http://schemas.openxmlformats.org/wordprocessingml/2006/main" xmlns:w14="http://schemas.microsoft.com/office/word/2010/wordml" xmlns:w15="http://schemas.microsoft.com/office/word/2012/wordml" xmlns:wpg="http://schemas.microsoft.com/office/word/2010/wordprocessingGroup" xmlns:wpi="http://schemas.microsoft.com/office/word/2010/wordprocessingInk" xmlns:wne="http://schemas.microsoft.com/office/word/2006/wordml" xmlns:wps="http://schemas.microsoft.com/office/word/2010/wordprocessingShape" mc:Ignorable="w14 w15 wp14">
   <w:footnote w:type="separator" w:id="-1">
     <w:p>
       <w:r>
@@ -1240,7 +1167,7 @@
 </file>
 
 <file path=word/header1.xml><?xml version="1.0" encoding="utf-8"?>
-<w:hdr xmlns:wpc="http://schemas.microsoft.com/office/word/2010/wordprocessingCanvas" xmlns:cx="http://schemas.microsoft.com/office/drawing/2014/chartex" xmlns:cx1="http://schemas.microsoft.com/office/drawing/2015/9/8/chartex" xmlns:cx2="http://schemas.microsoft.com/office/drawing/2015/10/21/chartex" xmlns:cx3="http://schemas.microsoft.com/office/drawing/2016/5/9/chartex" xmlns:cx4="http://schemas.microsoft.com/office/drawing/2016/5/10/chartex" xmlns:cx5="http://schemas.microsoft.com/office/drawing/2016/5/11/chartex" xmlns:cx6="http://schemas.microsoft.com/office/drawing/2016/5/12/chartex" xmlns:cx7="http://schemas.microsoft.com/office/drawing/2016/5/13/chartex" xmlns:cx8="http://schemas.microsoft.com/office/drawing/2016/5/14/chartex" xmlns:mc="http://schemas.openxmlformats.org/markup-compatibility/2006" xmlns:aink="http://schemas.microsoft.com/office/drawing/2016/ink" xmlns:am3d="http://schemas.microsoft.com/office/drawing/2017/model3d" xmlns:o="urn:schemas-microsoft-com:office:office" xmlns:r="http://schemas.openxmlformats.org/officeDocument/2006/relationships" xmlns:m="http://schemas.openxmlformats.org/officeDocument/2006/math" xmlns:v="urn:schemas-microsoft-com:vml" xmlns:wp14="http://schemas.microsoft.com/office/word/2010/wordprocessingDrawing" xmlns:wp="http://schemas.openxmlformats.org/drawingml/2006/wordprocessingDrawing" xmlns:w10="urn:schemas-microsoft-com:office:word" xmlns:w="http://schemas.openxmlformats.org/wordprocessingml/2006/main" xmlns:w14="http://schemas.microsoft.com/office/word/2010/wordml" xmlns:w15="http://schemas.microsoft.com/office/word/2012/wordml" xmlns:w16cid="http://schemas.microsoft.com/office/word/2016/wordml/cid" xmlns:w16se="http://schemas.microsoft.com/office/word/2015/wordml/symex" xmlns:wpg="http://schemas.microsoft.com/office/word/2010/wordprocessingGroup" xmlns:wpi="http://schemas.microsoft.com/office/word/2010/wordprocessingInk" xmlns:wne="http://schemas.microsoft.com/office/word/2006/wordml" xmlns:wps="http://schemas.microsoft.com/office/word/2010/wordprocessingShape" mc:Ignorable="w14 w15 w16se w16cid wp14">
+<w:hdr xmlns:wpc="http://schemas.microsoft.com/office/word/2010/wordprocessingCanvas" xmlns:mc="http://schemas.openxmlformats.org/markup-compatibility/2006" xmlns:o="urn:schemas-microsoft-com:office:office" xmlns:r="http://schemas.openxmlformats.org/officeDocument/2006/relationships" xmlns:m="http://schemas.openxmlformats.org/officeDocument/2006/math" xmlns:v="urn:schemas-microsoft-com:vml" xmlns:wp14="http://schemas.microsoft.com/office/word/2010/wordprocessingDrawing" xmlns:wp="http://schemas.openxmlformats.org/drawingml/2006/wordprocessingDrawing" xmlns:w10="urn:schemas-microsoft-com:office:word" xmlns:w="http://schemas.openxmlformats.org/wordprocessingml/2006/main" xmlns:w14="http://schemas.microsoft.com/office/word/2010/wordml" xmlns:w15="http://schemas.microsoft.com/office/word/2012/wordml" xmlns:wpg="http://schemas.microsoft.com/office/word/2010/wordprocessingGroup" xmlns:wpi="http://schemas.microsoft.com/office/word/2010/wordprocessingInk" xmlns:wne="http://schemas.microsoft.com/office/word/2006/wordml" xmlns:wps="http://schemas.microsoft.com/office/word/2010/wordprocessingShape" mc:Ignorable="w14 w15 wp14">
   <w:tbl>
     <w:tblPr>
       <w:tblW w:w="0" w:type="auto"/>
@@ -1420,7 +1347,7 @@
 </file>
 
 <file path=word/numbering.xml><?xml version="1.0" encoding="utf-8"?>
-<w:numbering xmlns:wpc="http://schemas.microsoft.com/office/word/2010/wordprocessingCanvas" xmlns:cx="http://schemas.microsoft.com/office/drawing/2014/chartex" xmlns:cx1="http://schemas.microsoft.com/office/drawing/2015/9/8/chartex" xmlns:cx2="http://schemas.microsoft.com/office/drawing/2015/10/21/chartex" xmlns:cx3="http://schemas.microsoft.com/office/drawing/2016/5/9/chartex" xmlns:cx4="http://schemas.microsoft.com/office/drawing/2016/5/10/chartex" xmlns:cx5="http://schemas.microsoft.com/office/drawing/2016/5/11/chartex" xmlns:cx6="http://schemas.microsoft.com/office/drawing/2016/5/12/chartex" xmlns:cx7="http://schemas.microsoft.com/office/drawing/2016/5/13/chartex" xmlns:cx8="http://schemas.microsoft.com/office/drawing/2016/5/14/chartex" xmlns:mc="http://schemas.openxmlformats.org/markup-compatibility/2006" xmlns:aink="http://schemas.microsoft.com/office/drawing/2016/ink" xmlns:am3d="http://schemas.microsoft.com/office/drawing/2017/model3d" xmlns:o="urn:schemas-microsoft-com:office:office" xmlns:r="http://schemas.openxmlformats.org/officeDocument/2006/relationships" xmlns:m="http://schemas.openxmlformats.org/officeDocument/2006/math" xmlns:v="urn:schemas-microsoft-com:vml" xmlns:wp14="http://schemas.microsoft.com/office/word/2010/wordprocessingDrawing" xmlns:wp="http://schemas.openxmlformats.org/drawingml/2006/wordprocessingDrawing" xmlns:w10="urn:schemas-microsoft-com:office:word" xmlns:w="http://schemas.openxmlformats.org/wordprocessingml/2006/main" xmlns:w14="http://schemas.microsoft.com/office/word/2010/wordml" xmlns:w15="http://schemas.microsoft.com/office/word/2012/wordml" xmlns:w16cid="http://schemas.microsoft.com/office/word/2016/wordml/cid" xmlns:w16se="http://schemas.microsoft.com/office/word/2015/wordml/symex" xmlns:wpg="http://schemas.microsoft.com/office/word/2010/wordprocessingGroup" xmlns:wpi="http://schemas.microsoft.com/office/word/2010/wordprocessingInk" xmlns:wne="http://schemas.microsoft.com/office/word/2006/wordml" xmlns:wps="http://schemas.microsoft.com/office/word/2010/wordprocessingShape" mc:Ignorable="w14 w15 w16se w16cid wp14">
+<w:numbering xmlns:wpc="http://schemas.microsoft.com/office/word/2010/wordprocessingCanvas" xmlns:mc="http://schemas.openxmlformats.org/markup-compatibility/2006" xmlns:o="urn:schemas-microsoft-com:office:office" xmlns:r="http://schemas.openxmlformats.org/officeDocument/2006/relationships" xmlns:m="http://schemas.openxmlformats.org/officeDocument/2006/math" xmlns:v="urn:schemas-microsoft-com:vml" xmlns:wp14="http://schemas.microsoft.com/office/word/2010/wordprocessingDrawing" xmlns:wp="http://schemas.openxmlformats.org/drawingml/2006/wordprocessingDrawing" xmlns:w10="urn:schemas-microsoft-com:office:word" xmlns:w="http://schemas.openxmlformats.org/wordprocessingml/2006/main" xmlns:w14="http://schemas.microsoft.com/office/word/2010/wordml" xmlns:w15="http://schemas.microsoft.com/office/word/2012/wordml" xmlns:wpg="http://schemas.microsoft.com/office/word/2010/wordprocessingGroup" xmlns:wpi="http://schemas.microsoft.com/office/word/2010/wordprocessingInk" xmlns:wne="http://schemas.microsoft.com/office/word/2006/wordml" xmlns:wps="http://schemas.microsoft.com/office/word/2010/wordprocessingShape" mc:Ignorable="w14 w15 wp14">
   <w:abstractNum w:abstractNumId="0" w15:restartNumberingAfterBreak="0">
     <w:nsid w:val="FFFFFFFB"/>
     <w:multiLevelType w:val="multilevel"/>
@@ -2671,7 +2598,7 @@
 </file>
 
 <file path=word/styles.xml><?xml version="1.0" encoding="utf-8"?>
-<w:styles xmlns:mc="http://schemas.openxmlformats.org/markup-compatibility/2006" xmlns:r="http://schemas.openxmlformats.org/officeDocument/2006/relationships" xmlns:w="http://schemas.openxmlformats.org/wordprocessingml/2006/main" xmlns:w14="http://schemas.microsoft.com/office/word/2010/wordml" xmlns:w15="http://schemas.microsoft.com/office/word/2012/wordml" xmlns:w16cid="http://schemas.microsoft.com/office/word/2016/wordml/cid" xmlns:w16se="http://schemas.microsoft.com/office/word/2015/wordml/symex" mc:Ignorable="w14 w15 w16se w16cid">
+<w:styles xmlns:mc="http://schemas.openxmlformats.org/markup-compatibility/2006" xmlns:r="http://schemas.openxmlformats.org/officeDocument/2006/relationships" xmlns:w="http://schemas.openxmlformats.org/wordprocessingml/2006/main" xmlns:w14="http://schemas.microsoft.com/office/word/2010/wordml" xmlns:w15="http://schemas.microsoft.com/office/word/2012/wordml" mc:Ignorable="w14 w15">
   <w:docDefaults>
     <w:rPrDefault>
       <w:rPr>
@@ -2681,7 +2608,7 @@
     </w:rPrDefault>
     <w:pPrDefault/>
   </w:docDefaults>
-  <w:latentStyles w:defLockedState="0" w:defUIPriority="0" w:defSemiHidden="0" w:defUnhideWhenUsed="0" w:defQFormat="0" w:count="375">
+  <w:latentStyles w:defLockedState="0" w:defUIPriority="0" w:defSemiHidden="0" w:defUnhideWhenUsed="0" w:defQFormat="0" w:count="371">
     <w:lsdException w:name="Normal" w:qFormat="1"/>
     <w:lsdException w:name="heading 1" w:qFormat="1"/>
     <w:lsdException w:name="heading 2" w:qFormat="1"/>
@@ -2781,6 +2708,7 @@
     <w:lsdException w:name="HTML Sample" w:semiHidden="1" w:unhideWhenUsed="1"/>
     <w:lsdException w:name="HTML Typewriter" w:semiHidden="1" w:unhideWhenUsed="1"/>
     <w:lsdException w:name="HTML Variable" w:semiHidden="1" w:unhideWhenUsed="1"/>
+    <w:lsdException w:name="Normal Table" w:semiHidden="1" w:unhideWhenUsed="1"/>
     <w:lsdException w:name="annotation subject" w:semiHidden="1" w:unhideWhenUsed="1"/>
     <w:lsdException w:name="No List" w:semiHidden="1" w:unhideWhenUsed="1"/>
     <w:lsdException w:name="Outline List 1" w:semiHidden="1" w:unhideWhenUsed="1"/>
@@ -2824,8 +2752,10 @@
     <w:lsdException w:name="Table Elegant" w:semiHidden="1" w:unhideWhenUsed="1"/>
     <w:lsdException w:name="Table Professional" w:semiHidden="1" w:unhideWhenUsed="1"/>
     <w:lsdException w:name="Table Subtle 1" w:semiHidden="1" w:unhideWhenUsed="1"/>
+    <w:lsdException w:name="Table Subtle 2" w:semiHidden="1" w:unhideWhenUsed="1"/>
     <w:lsdException w:name="Table Web 1" w:semiHidden="1" w:unhideWhenUsed="1"/>
     <w:lsdException w:name="Table Web 2" w:semiHidden="1" w:unhideWhenUsed="1"/>
+    <w:lsdException w:name="Table Web 3" w:semiHidden="1" w:unhideWhenUsed="1"/>
     <w:lsdException w:name="Balloon Text" w:semiHidden="1" w:unhideWhenUsed="1"/>
     <w:lsdException w:name="Table Theme" w:semiHidden="1" w:unhideWhenUsed="1"/>
     <w:lsdException w:name="Placeholder Text" w:semiHidden="1" w:uiPriority="99"/>
@@ -3043,10 +2973,6 @@
     <w:lsdException w:name="List Table 5 Dark Accent 6" w:uiPriority="50"/>
     <w:lsdException w:name="List Table 6 Colorful Accent 6" w:uiPriority="51"/>
     <w:lsdException w:name="List Table 7 Colorful Accent 6" w:uiPriority="52"/>
-    <w:lsdException w:name="Mention" w:semiHidden="1" w:uiPriority="99" w:unhideWhenUsed="1"/>
-    <w:lsdException w:name="Smart Hyperlink" w:semiHidden="1" w:uiPriority="99" w:unhideWhenUsed="1"/>
-    <w:lsdException w:name="Hashtag" w:semiHidden="1" w:uiPriority="99" w:unhideWhenUsed="1"/>
-    <w:lsdException w:name="Unresolved Mention" w:semiHidden="1" w:uiPriority="99" w:unhideWhenUsed="1"/>
   </w:latentStyles>
   <w:style w:type="paragraph" w:default="1" w:styleId="Normal">
     <w:name w:val="Normal"/>
@@ -4108,7 +4034,7 @@
 </file>
 
 <file path=customXml/itemProps1.xml><?xml version="1.0" encoding="utf-8"?>
-<ds:datastoreItem xmlns:ds="http://schemas.openxmlformats.org/officeDocument/2006/customXml" ds:itemID="{6DA30F41-6E05-4F9C-881E-01BD2545A179}">
+<ds:datastoreItem xmlns:ds="http://schemas.openxmlformats.org/officeDocument/2006/customXml" ds:itemID="{D020309A-9577-4A29-A206-84A315B1F1AE}">
   <ds:schemaRefs>
     <ds:schemaRef ds:uri="http://schemas.openxmlformats.org/officeDocument/2006/bibliography"/>
   </ds:schemaRefs>

</xml_diff>